<commit_message>
convert from Calendar to Int
</commit_message>
<xml_diff>
--- a/Notes.docx
+++ b/Notes.docx
@@ -7368,10 +7368,12 @@
         <w:t xml:space="preserve"> still reflect the previous setting (</w:t>
       </w:r>
       <w:proofErr w:type="spellStart"/>
+      <w:proofErr w:type="gramStart"/>
       <w:r>
         <w:t>ie</w:t>
       </w:r>
       <w:proofErr w:type="spellEnd"/>
+      <w:proofErr w:type="gramEnd"/>
       <w:r>
         <w:t xml:space="preserve"> if user changes from glow to no glow, </w:t>
       </w:r>
@@ -7734,6 +7736,7 @@
               </w:rPr>
             </w:pPr>
             <w:proofErr w:type="spellStart"/>
+            <w:proofErr w:type="gramStart"/>
             <w:r>
               <w:rPr>
                 <w:lang w:val="en-US"/>
@@ -7741,6 +7744,7 @@
               <w:t>android:colorBackground</w:t>
             </w:r>
             <w:proofErr w:type="spellEnd"/>
+            <w:proofErr w:type="gramEnd"/>
           </w:p>
         </w:tc>
         <w:tc>
@@ -8138,6 +8142,7 @@
         </w:rPr>
       </w:pPr>
       <w:proofErr w:type="spellStart"/>
+      <w:proofErr w:type="gramStart"/>
       <w:r>
         <w:rPr>
           <w:b/>
@@ -8147,6 +8152,7 @@
         <w:t>build.gradle</w:t>
       </w:r>
       <w:proofErr w:type="spellEnd"/>
+      <w:proofErr w:type="gramEnd"/>
       <w:r>
         <w:rPr>
           <w:b/>
@@ -8536,6 +8542,7 @@
         <w:t>).get(</w:t>
       </w:r>
       <w:proofErr w:type="spellStart"/>
+      <w:proofErr w:type="gramStart"/>
       <w:r>
         <w:rPr>
           <w:color w:val="A9B7C6"/>
@@ -8549,6 +8556,7 @@
         </w:rPr>
         <w:t>::</w:t>
       </w:r>
+      <w:proofErr w:type="gramEnd"/>
       <w:r>
         <w:rPr>
           <w:color w:val="CC7832"/>
@@ -9391,6 +9399,7 @@
         <w:t>(</w:t>
       </w:r>
       <w:proofErr w:type="spellStart"/>
+      <w:proofErr w:type="gramStart"/>
       <w:r>
         <w:rPr>
           <w:color w:val="A9B7C6"/>
@@ -9404,6 +9413,7 @@
         </w:rPr>
         <w:t>::</w:t>
       </w:r>
+      <w:proofErr w:type="gramEnd"/>
       <w:r>
         <w:rPr>
           <w:color w:val="CC7832"/>
@@ -9766,6 +9776,7 @@
         <w:t>).get(</w:t>
       </w:r>
       <w:proofErr w:type="spellStart"/>
+      <w:proofErr w:type="gramStart"/>
       <w:r>
         <w:rPr>
           <w:color w:val="A9B7C6"/>
@@ -9779,6 +9790,7 @@
         </w:rPr>
         <w:t>::</w:t>
       </w:r>
+      <w:proofErr w:type="gramEnd"/>
       <w:r>
         <w:rPr>
           <w:color w:val="CC7832"/>
@@ -10637,6 +10649,7 @@
         <w:t>(app)” was extended instead of “</w:t>
       </w:r>
       <w:proofErr w:type="spellStart"/>
+      <w:proofErr w:type="gramStart"/>
       <w:r>
         <w:rPr>
           <w:i/>
@@ -10652,7 +10665,16 @@
           <w:iCs/>
           <w:lang w:val="en-US"/>
         </w:rPr>
-        <w:t xml:space="preserve">()”; Note the constructor parameter app: Application. </w:t>
+        <w:t>(</w:t>
+      </w:r>
+      <w:proofErr w:type="gramEnd"/>
+      <w:r>
+        <w:rPr>
+          <w:i/>
+          <w:iCs/>
+          <w:lang w:val="en-US"/>
+        </w:rPr>
+        <w:t xml:space="preserve">)”; Note the constructor parameter app: Application. </w:t>
       </w:r>
     </w:p>
     <w:p>
@@ -10721,7 +10743,21 @@
         <w:rPr>
           <w:lang w:val="en-US"/>
         </w:rPr>
-        <w:t xml:space="preserve"> has to be instantiated as follows: </w:t>
+        <w:t xml:space="preserve"> </w:t>
+      </w:r>
+      <w:proofErr w:type="gramStart"/>
+      <w:r>
+        <w:rPr>
+          <w:lang w:val="en-US"/>
+        </w:rPr>
+        <w:t>has to</w:t>
+      </w:r>
+      <w:proofErr w:type="gramEnd"/>
+      <w:r>
+        <w:rPr>
+          <w:lang w:val="en-US"/>
+        </w:rPr>
+        <w:t xml:space="preserve"> be instantiated as follows: </w:t>
       </w:r>
     </w:p>
     <w:p>
@@ -10799,6 +10835,7 @@
         <w:t>).get(</w:t>
       </w:r>
       <w:proofErr w:type="spellStart"/>
+      <w:proofErr w:type="gramStart"/>
       <w:r>
         <w:rPr>
           <w:color w:val="A9B7C6"/>
@@ -10812,6 +10849,7 @@
         </w:rPr>
         <w:t>::</w:t>
       </w:r>
+      <w:proofErr w:type="gramEnd"/>
       <w:r>
         <w:rPr>
           <w:color w:val="CC7832"/>
@@ -10914,6 +10952,7 @@
         <w:t>()).get(</w:t>
       </w:r>
       <w:proofErr w:type="spellStart"/>
+      <w:proofErr w:type="gramStart"/>
       <w:r>
         <w:rPr>
           <w:color w:val="A9B7C6"/>
@@ -10927,6 +10966,7 @@
         </w:rPr>
         <w:t>::</w:t>
       </w:r>
+      <w:proofErr w:type="gramEnd"/>
       <w:r>
         <w:rPr>
           <w:color w:val="CC7832"/>
@@ -11033,10 +11073,12 @@
         <w:t xml:space="preserve"> is reflected in the Fragments which show its data. </w:t>
       </w:r>
       <w:proofErr w:type="spellStart"/>
+      <w:proofErr w:type="gramStart"/>
       <w:r>
         <w:t>eg</w:t>
       </w:r>
       <w:proofErr w:type="spellEnd"/>
+      <w:proofErr w:type="gramEnd"/>
       <w:r>
         <w:t xml:space="preserve"> if ‘</w:t>
       </w:r>
@@ -13973,7 +14015,25 @@
           <w:iCs/>
           <w:lang w:val="en-US"/>
         </w:rPr>
-        <w:t>Note: this isn’t margins but I couldn’t figure out how to do margins so padding was the next best thing</w:t>
+        <w:t xml:space="preserve">Note: this isn’t margins but I couldn’t figure out how to do </w:t>
+      </w:r>
+      <w:proofErr w:type="gramStart"/>
+      <w:r>
+        <w:rPr>
+          <w:i/>
+          <w:iCs/>
+          <w:lang w:val="en-US"/>
+        </w:rPr>
+        <w:t>margins</w:t>
+      </w:r>
+      <w:proofErr w:type="gramEnd"/>
+      <w:r>
+        <w:rPr>
+          <w:i/>
+          <w:iCs/>
+          <w:lang w:val="en-US"/>
+        </w:rPr>
+        <w:t xml:space="preserve"> so padding was the next best thing</w:t>
       </w:r>
       <w:r>
         <w:rPr>
@@ -14992,7 +15052,21 @@
         <w:rPr>
           <w:lang w:val="en-US"/>
         </w:rPr>
-        <w:t>Issue: Can’t Read R.() Files</w:t>
+        <w:t xml:space="preserve">Issue: Can’t Read </w:t>
+      </w:r>
+      <w:proofErr w:type="gramStart"/>
+      <w:r>
+        <w:rPr>
+          <w:lang w:val="en-US"/>
+        </w:rPr>
+        <w:t>R.(</w:t>
+      </w:r>
+      <w:proofErr w:type="gramEnd"/>
+      <w:r>
+        <w:rPr>
+          <w:lang w:val="en-US"/>
+        </w:rPr>
+        <w:t>) Files</w:t>
       </w:r>
       <w:bookmarkEnd w:id="27"/>
       <w:r>
@@ -15029,11 +15103,19 @@
         <w:t xml:space="preserve"> but when I tried to reference </w:t>
       </w:r>
       <w:proofErr w:type="spellStart"/>
+      <w:proofErr w:type="gramStart"/>
       <w:r>
         <w:rPr>
           <w:lang w:val="en-US"/>
         </w:rPr>
-        <w:t>R.layout.spinner_item</w:t>
+        <w:t>R.layout</w:t>
+      </w:r>
+      <w:proofErr w:type="gramEnd"/>
+      <w:r>
+        <w:rPr>
+          <w:lang w:val="en-US"/>
+        </w:rPr>
+        <w:t>.spinner_item</w:t>
       </w:r>
       <w:proofErr w:type="spellEnd"/>
       <w:r>
@@ -21051,6 +21133,7 @@
         </w:rPr>
         <w:t>num = (</w:t>
       </w:r>
+      <w:proofErr w:type="gramStart"/>
       <w:r>
         <w:rPr>
           <w:color w:val="6897BB"/>
@@ -21063,6 +21146,7 @@
         </w:rPr>
         <w:t>..</w:t>
       </w:r>
+      <w:proofErr w:type="gramEnd"/>
       <w:r>
         <w:rPr>
           <w:color w:val="6897BB"/>
@@ -25127,7 +25211,21 @@
         <w:rPr>
           <w:color w:val="808080"/>
         </w:rPr>
-        <w:t>// at last we are adding this</w:t>
+        <w:t xml:space="preserve">// at </w:t>
+      </w:r>
+      <w:proofErr w:type="gramStart"/>
+      <w:r>
+        <w:rPr>
+          <w:color w:val="808080"/>
+        </w:rPr>
+        <w:t>last</w:t>
+      </w:r>
+      <w:proofErr w:type="gramEnd"/>
+      <w:r>
+        <w:rPr>
+          <w:color w:val="808080"/>
+        </w:rPr>
+        <w:t xml:space="preserve"> we are adding this</w:t>
       </w:r>
       <w:r>
         <w:rPr>
@@ -25468,6 +25566,7 @@
               <w:t xml:space="preserve"> with dividers, </w:t>
             </w:r>
             <w:proofErr w:type="spellStart"/>
+            <w:proofErr w:type="gramStart"/>
             <w:r>
               <w:rPr>
                 <w:lang w:val="en-US"/>
@@ -25475,6 +25574,7 @@
               <w:t>eg</w:t>
             </w:r>
             <w:proofErr w:type="spellEnd"/>
+            <w:proofErr w:type="gramEnd"/>
             <w:r>
               <w:rPr>
                 <w:lang w:val="en-US"/>
@@ -29119,10 +29219,12 @@
         <w:t xml:space="preserve"> (</w:t>
       </w:r>
       <w:proofErr w:type="spellStart"/>
+      <w:proofErr w:type="gramStart"/>
       <w:r>
         <w:t>ie</w:t>
       </w:r>
       <w:proofErr w:type="spellEnd"/>
+      <w:proofErr w:type="gramEnd"/>
       <w:r>
         <w:t xml:space="preserve"> it does not contain any </w:t>
       </w:r>
@@ -29838,6 +29940,999 @@
                 <w:lang w:val="en-US"/>
               </w:rPr>
               <w:t>4</w:t>
+            </w:r>
+          </w:p>
+        </w:tc>
+      </w:tr>
+    </w:tbl>
+    <w:p>
+      <w:pPr>
+        <w:pStyle w:val="Heading3"/>
+        <w:rPr>
+          <w:lang w:val="en-US"/>
+        </w:rPr>
+      </w:pPr>
+      <w:r>
+        <w:rPr>
+          <w:lang w:val="en-US"/>
+        </w:rPr>
+        <w:t>Issue: Sectioning by Date Doesn’t Work All The Time</w:t>
+      </w:r>
+    </w:p>
+    <w:tbl>
+      <w:tblPr>
+        <w:tblStyle w:val="TableGrid"/>
+        <w:tblW w:w="0" w:type="auto"/>
+        <w:tblLook w:val="04A0" w:firstRow="1" w:lastRow="0" w:firstColumn="1" w:lastColumn="0" w:noHBand="0" w:noVBand="1"/>
+      </w:tblPr>
+      <w:tblGrid>
+        <w:gridCol w:w="5228"/>
+        <w:gridCol w:w="5228"/>
+      </w:tblGrid>
+      <w:tr>
+        <w:tc>
+          <w:tcPr>
+            <w:tcW w:w="5228" w:type="dxa"/>
+          </w:tcPr>
+          <w:p>
+            <w:pPr>
+              <w:rPr>
+                <w:b/>
+                <w:bCs/>
+                <w:lang w:val="en-US"/>
+              </w:rPr>
+            </w:pPr>
+            <w:r>
+              <w:rPr>
+                <w:b/>
+                <w:bCs/>
+                <w:lang w:val="en-US"/>
+              </w:rPr>
+              <w:t>The goal:</w:t>
+            </w:r>
+          </w:p>
+          <w:p>
+            <w:pPr>
+              <w:rPr>
+                <w:lang w:val="en-US"/>
+              </w:rPr>
+            </w:pPr>
+            <w:r>
+              <w:rPr>
+                <w:lang w:val="en-US"/>
+              </w:rPr>
+              <w:t xml:space="preserve">Have </w:t>
+            </w:r>
+            <w:proofErr w:type="spellStart"/>
+            <w:r>
+              <w:rPr>
+                <w:lang w:val="en-US"/>
+              </w:rPr>
+              <w:t>GeneralItems</w:t>
+            </w:r>
+            <w:proofErr w:type="spellEnd"/>
+            <w:r>
+              <w:rPr>
+                <w:lang w:val="en-US"/>
+              </w:rPr>
+              <w:t xml:space="preserve"> in the list be sectioned according to its date, where “overdue” is when its date is less than today’s date, “due today” is when its date == today’s date etc. </w:t>
+            </w:r>
+          </w:p>
+          <w:p>
+            <w:pPr>
+              <w:rPr>
+                <w:lang w:val="en-US"/>
+              </w:rPr>
+            </w:pPr>
+            <w:r>
+              <w:rPr>
+                <w:noProof/>
+                <w:lang w:val="en-US"/>
+              </w:rPr>
+              <w:lastRenderedPageBreak/>
+              <w:drawing>
+                <wp:inline distT="0" distB="0" distL="0" distR="0" wp14:anchorId="392AEF7C" wp14:editId="4ADA07E9">
+                  <wp:extent cx="2567940" cy="3106915"/>
+                  <wp:effectExtent l="0" t="0" r="3810" b="0"/>
+                  <wp:docPr id="12" name="Picture 12"/>
+                  <wp:cNvGraphicFramePr>
+                    <a:graphicFrameLocks xmlns:a="http://schemas.openxmlformats.org/drawingml/2006/main" noChangeAspect="1"/>
+                  </wp:cNvGraphicFramePr>
+                  <a:graphic xmlns:a="http://schemas.openxmlformats.org/drawingml/2006/main">
+                    <a:graphicData uri="http://schemas.openxmlformats.org/drawingml/2006/picture">
+                      <pic:pic xmlns:pic="http://schemas.openxmlformats.org/drawingml/2006/picture">
+                        <pic:nvPicPr>
+                          <pic:cNvPr id="0" name="Picture 2"/>
+                          <pic:cNvPicPr>
+                            <a:picLocks noChangeAspect="1" noChangeArrowheads="1"/>
+                          </pic:cNvPicPr>
+                        </pic:nvPicPr>
+                        <pic:blipFill rotWithShape="1">
+                          <a:blip r:embed="rId24" cstate="print">
+                            <a:extLst>
+                              <a:ext uri="{28A0092B-C50C-407E-A947-70E740481C1C}">
+                                <a14:useLocalDpi xmlns:a14="http://schemas.microsoft.com/office/drawing/2010/main" val="0"/>
+                              </a:ext>
+                            </a:extLst>
+                          </a:blip>
+                          <a:srcRect t="4445" b="41145"/>
+                          <a:stretch/>
+                        </pic:blipFill>
+                        <pic:spPr bwMode="auto">
+                          <a:xfrm>
+                            <a:off x="0" y="0"/>
+                            <a:ext cx="2571295" cy="3110974"/>
+                          </a:xfrm>
+                          <a:prstGeom prst="rect">
+                            <a:avLst/>
+                          </a:prstGeom>
+                          <a:noFill/>
+                          <a:ln>
+                            <a:noFill/>
+                          </a:ln>
+                          <a:extLst>
+                            <a:ext uri="{53640926-AAD7-44D8-BBD7-CCE9431645EC}">
+                              <a14:shadowObscured xmlns:a14="http://schemas.microsoft.com/office/drawing/2010/main"/>
+                            </a:ext>
+                          </a:extLst>
+                        </pic:spPr>
+                      </pic:pic>
+                    </a:graphicData>
+                  </a:graphic>
+                </wp:inline>
+              </w:drawing>
+            </w:r>
+          </w:p>
+        </w:tc>
+        <w:tc>
+          <w:tcPr>
+            <w:tcW w:w="5228" w:type="dxa"/>
+          </w:tcPr>
+          <w:p>
+            <w:pPr>
+              <w:rPr>
+                <w:lang w:val="en-US"/>
+              </w:rPr>
+            </w:pPr>
+            <w:r>
+              <w:rPr>
+                <w:b/>
+                <w:bCs/>
+                <w:lang w:val="en-US"/>
+              </w:rPr>
+              <w:lastRenderedPageBreak/>
+              <w:t>The issue:</w:t>
+            </w:r>
+          </w:p>
+          <w:p>
+            <w:pPr>
+              <w:rPr>
+                <w:lang w:val="en-US"/>
+              </w:rPr>
+            </w:pPr>
+            <w:r>
+              <w:rPr>
+                <w:lang w:val="en-US"/>
+              </w:rPr>
+              <w:t>I attempted to achieve this by comparing the Calendar object stored in each item against the Calendar objects which represented “today”, “tomorrow” etc.</w:t>
+            </w:r>
+            <w:r>
+              <w:rPr>
+                <w:lang w:val="en-US"/>
+              </w:rPr>
+              <w:t xml:space="preserve">, but this resulted in sectioning which was sometimes wrong – items which were meant to be “due today” was placed under “overdue”, items “due tomorrow” was placed under “due next week”. </w:t>
+            </w:r>
+          </w:p>
+          <w:p>
+            <w:pPr>
+              <w:rPr>
+                <w:lang w:val="en-US"/>
+              </w:rPr>
+            </w:pPr>
+          </w:p>
+          <w:p>
+            <w:pPr>
+              <w:rPr>
+                <w:b/>
+                <w:bCs/>
+                <w:lang w:val="en-US"/>
+              </w:rPr>
+            </w:pPr>
+            <w:r>
+              <w:rPr>
+                <w:b/>
+                <w:bCs/>
+                <w:lang w:val="en-US"/>
+              </w:rPr>
+              <w:t xml:space="preserve">The solution: </w:t>
+            </w:r>
+          </w:p>
+          <w:p>
+            <w:pPr>
+              <w:rPr>
+                <w:lang w:val="en-US"/>
+              </w:rPr>
+            </w:pPr>
+            <w:r>
+              <w:rPr>
+                <w:lang w:val="en-US"/>
+              </w:rPr>
+              <w:t xml:space="preserve">I couldn’t figure out why comparing Calendar objects produced inconsistent results, but I found that converting the Calendar objects to Int objects </w:t>
+            </w:r>
+            <w:r>
+              <w:rPr>
+                <w:lang w:val="en-US"/>
+              </w:rPr>
+              <w:t xml:space="preserve">before doing the comparisons solved the issue. I used the following code to convert from Calendar to Int: </w:t>
+            </w:r>
+          </w:p>
+          <w:p>
+            <w:pPr>
+              <w:rPr>
+                <w:lang w:val="en-US"/>
+              </w:rPr>
+            </w:pPr>
+          </w:p>
+          <w:p>
+            <w:pPr>
+              <w:pStyle w:val="HTMLPreformatted"/>
+              <w:shd w:val="clear" w:color="auto" w:fill="2B2B2B"/>
+              <w:rPr>
+                <w:color w:val="A9B7C6"/>
+              </w:rPr>
+            </w:pPr>
+            <w:r>
+              <w:rPr>
+                <w:color w:val="CC7832"/>
+              </w:rPr>
+              <w:t xml:space="preserve">private fun </w:t>
+            </w:r>
+            <w:proofErr w:type="spellStart"/>
+            <w:r>
+              <w:rPr>
+                <w:color w:val="FFC66D"/>
+              </w:rPr>
+              <w:t>dateToInt</w:t>
+            </w:r>
+            <w:proofErr w:type="spellEnd"/>
+            <w:r>
+              <w:rPr>
+                <w:color w:val="A9B7C6"/>
+              </w:rPr>
+              <w:t>(date: Calendar): Int {</w:t>
+            </w:r>
+            <w:r>
+              <w:rPr>
+                <w:color w:val="A9B7C6"/>
+              </w:rPr>
+              <w:br/>
+              <w:t xml:space="preserve">    </w:t>
+            </w:r>
+            <w:proofErr w:type="spellStart"/>
+            <w:r>
+              <w:rPr>
+                <w:color w:val="CC7832"/>
+              </w:rPr>
+              <w:t>val</w:t>
+            </w:r>
+            <w:proofErr w:type="spellEnd"/>
+            <w:r>
+              <w:rPr>
+                <w:color w:val="CC7832"/>
+              </w:rPr>
+              <w:t xml:space="preserve"> </w:t>
+            </w:r>
+            <w:r>
+              <w:rPr>
+                <w:color w:val="A9B7C6"/>
+              </w:rPr>
+              <w:t xml:space="preserve">year = </w:t>
+            </w:r>
+            <w:proofErr w:type="spellStart"/>
+            <w:r>
+              <w:rPr>
+                <w:color w:val="A9B7C6"/>
+              </w:rPr>
+              <w:t>date.get</w:t>
+            </w:r>
+            <w:proofErr w:type="spellEnd"/>
+            <w:r>
+              <w:rPr>
+                <w:color w:val="A9B7C6"/>
+              </w:rPr>
+              <w:t>(</w:t>
+            </w:r>
+            <w:proofErr w:type="spellStart"/>
+            <w:r>
+              <w:rPr>
+                <w:color w:val="A9B7C6"/>
+              </w:rPr>
+              <w:t>Calendar.</w:t>
+            </w:r>
+            <w:r>
+              <w:rPr>
+                <w:i/>
+                <w:iCs/>
+                <w:color w:val="9876AA"/>
+              </w:rPr>
+              <w:t>YEAR</w:t>
+            </w:r>
+            <w:proofErr w:type="spellEnd"/>
+            <w:r>
+              <w:rPr>
+                <w:color w:val="A9B7C6"/>
+              </w:rPr>
+              <w:t>)</w:t>
+            </w:r>
+            <w:r>
+              <w:rPr>
+                <w:color w:val="A9B7C6"/>
+              </w:rPr>
+              <w:br/>
+              <w:t xml:space="preserve">    </w:t>
+            </w:r>
+            <w:proofErr w:type="spellStart"/>
+            <w:r>
+              <w:rPr>
+                <w:color w:val="CC7832"/>
+              </w:rPr>
+              <w:t>val</w:t>
+            </w:r>
+            <w:proofErr w:type="spellEnd"/>
+            <w:r>
+              <w:rPr>
+                <w:color w:val="CC7832"/>
+              </w:rPr>
+              <w:t xml:space="preserve"> </w:t>
+            </w:r>
+            <w:r>
+              <w:rPr>
+                <w:color w:val="A9B7C6"/>
+              </w:rPr>
+              <w:t xml:space="preserve">month = </w:t>
+            </w:r>
+            <w:proofErr w:type="spellStart"/>
+            <w:r>
+              <w:rPr>
+                <w:color w:val="A9B7C6"/>
+              </w:rPr>
+              <w:t>date.get</w:t>
+            </w:r>
+            <w:proofErr w:type="spellEnd"/>
+            <w:r>
+              <w:rPr>
+                <w:color w:val="A9B7C6"/>
+              </w:rPr>
+              <w:t>(</w:t>
+            </w:r>
+            <w:proofErr w:type="spellStart"/>
+            <w:r>
+              <w:rPr>
+                <w:color w:val="A9B7C6"/>
+              </w:rPr>
+              <w:t>Calendar.</w:t>
+            </w:r>
+            <w:r>
+              <w:rPr>
+                <w:i/>
+                <w:iCs/>
+                <w:color w:val="9876AA"/>
+              </w:rPr>
+              <w:t>MONTH</w:t>
+            </w:r>
+            <w:proofErr w:type="spellEnd"/>
+            <w:r>
+              <w:rPr>
+                <w:color w:val="A9B7C6"/>
+              </w:rPr>
+              <w:t>)+</w:t>
+            </w:r>
+            <w:r>
+              <w:rPr>
+                <w:color w:val="6897BB"/>
+              </w:rPr>
+              <w:t>1</w:t>
+            </w:r>
+            <w:r>
+              <w:rPr>
+                <w:color w:val="6897BB"/>
+              </w:rPr>
+              <w:br/>
+              <w:t xml:space="preserve">    </w:t>
+            </w:r>
+            <w:proofErr w:type="spellStart"/>
+            <w:r>
+              <w:rPr>
+                <w:color w:val="CC7832"/>
+              </w:rPr>
+              <w:t>val</w:t>
+            </w:r>
+            <w:proofErr w:type="spellEnd"/>
+            <w:r>
+              <w:rPr>
+                <w:color w:val="CC7832"/>
+              </w:rPr>
+              <w:t xml:space="preserve"> </w:t>
+            </w:r>
+            <w:r>
+              <w:rPr>
+                <w:color w:val="A9B7C6"/>
+              </w:rPr>
+              <w:t xml:space="preserve">day = </w:t>
+            </w:r>
+            <w:proofErr w:type="spellStart"/>
+            <w:r>
+              <w:rPr>
+                <w:color w:val="A9B7C6"/>
+              </w:rPr>
+              <w:t>date.get</w:t>
+            </w:r>
+            <w:proofErr w:type="spellEnd"/>
+            <w:r>
+              <w:rPr>
+                <w:color w:val="A9B7C6"/>
+              </w:rPr>
+              <w:t>(</w:t>
+            </w:r>
+            <w:proofErr w:type="spellStart"/>
+            <w:r>
+              <w:rPr>
+                <w:color w:val="A9B7C6"/>
+              </w:rPr>
+              <w:t>Calendar.</w:t>
+            </w:r>
+            <w:r>
+              <w:rPr>
+                <w:i/>
+                <w:iCs/>
+                <w:color w:val="9876AA"/>
+              </w:rPr>
+              <w:t>DAY_OF_MONTH</w:t>
+            </w:r>
+            <w:proofErr w:type="spellEnd"/>
+            <w:r>
+              <w:rPr>
+                <w:color w:val="A9B7C6"/>
+              </w:rPr>
+              <w:t>)</w:t>
+            </w:r>
+            <w:r>
+              <w:rPr>
+                <w:color w:val="A9B7C6"/>
+              </w:rPr>
+              <w:br/>
+            </w:r>
+            <w:r>
+              <w:rPr>
+                <w:color w:val="A9B7C6"/>
+              </w:rPr>
+              <w:lastRenderedPageBreak/>
+              <w:br/>
+              <w:t xml:space="preserve">    </w:t>
+            </w:r>
+            <w:r>
+              <w:rPr>
+                <w:color w:val="CC7832"/>
+              </w:rPr>
+              <w:t xml:space="preserve">var </w:t>
+            </w:r>
+            <w:proofErr w:type="spellStart"/>
+            <w:r>
+              <w:rPr>
+                <w:color w:val="A9B7C6"/>
+              </w:rPr>
+              <w:t>monthString</w:t>
+            </w:r>
+            <w:proofErr w:type="spellEnd"/>
+            <w:r>
+              <w:rPr>
+                <w:color w:val="A9B7C6"/>
+              </w:rPr>
+              <w:t xml:space="preserve"> = </w:t>
+            </w:r>
+            <w:proofErr w:type="spellStart"/>
+            <w:r>
+              <w:rPr>
+                <w:color w:val="A9B7C6"/>
+              </w:rPr>
+              <w:t>month.toString</w:t>
+            </w:r>
+            <w:proofErr w:type="spellEnd"/>
+            <w:r>
+              <w:rPr>
+                <w:color w:val="A9B7C6"/>
+              </w:rPr>
+              <w:t>()</w:t>
+            </w:r>
+            <w:r>
+              <w:rPr>
+                <w:color w:val="A9B7C6"/>
+              </w:rPr>
+              <w:br/>
+              <w:t xml:space="preserve">    </w:t>
+            </w:r>
+            <w:r>
+              <w:rPr>
+                <w:color w:val="CC7832"/>
+              </w:rPr>
+              <w:t xml:space="preserve">var </w:t>
+            </w:r>
+            <w:proofErr w:type="spellStart"/>
+            <w:r>
+              <w:rPr>
+                <w:color w:val="A9B7C6"/>
+              </w:rPr>
+              <w:t>dayString</w:t>
+            </w:r>
+            <w:proofErr w:type="spellEnd"/>
+            <w:r>
+              <w:rPr>
+                <w:color w:val="A9B7C6"/>
+              </w:rPr>
+              <w:t xml:space="preserve"> = </w:t>
+            </w:r>
+            <w:proofErr w:type="spellStart"/>
+            <w:r>
+              <w:rPr>
+                <w:color w:val="A9B7C6"/>
+              </w:rPr>
+              <w:t>day.toString</w:t>
+            </w:r>
+            <w:proofErr w:type="spellEnd"/>
+            <w:r>
+              <w:rPr>
+                <w:color w:val="A9B7C6"/>
+              </w:rPr>
+              <w:t>()</w:t>
+            </w:r>
+            <w:r>
+              <w:rPr>
+                <w:color w:val="A9B7C6"/>
+              </w:rPr>
+              <w:br/>
+            </w:r>
+            <w:r>
+              <w:rPr>
+                <w:color w:val="A9B7C6"/>
+              </w:rPr>
+              <w:br/>
+              <w:t xml:space="preserve">    </w:t>
+            </w:r>
+            <w:r>
+              <w:rPr>
+                <w:color w:val="808080"/>
+              </w:rPr>
+              <w:t>// ensure proper MM format</w:t>
+            </w:r>
+            <w:r>
+              <w:rPr>
+                <w:color w:val="808080"/>
+              </w:rPr>
+              <w:br/>
+              <w:t xml:space="preserve">    </w:t>
+            </w:r>
+            <w:r>
+              <w:rPr>
+                <w:color w:val="CC7832"/>
+              </w:rPr>
+              <w:t xml:space="preserve">if </w:t>
+            </w:r>
+            <w:r>
+              <w:rPr>
+                <w:color w:val="A9B7C6"/>
+              </w:rPr>
+              <w:t xml:space="preserve">(month &lt; </w:t>
+            </w:r>
+            <w:r>
+              <w:rPr>
+                <w:color w:val="6897BB"/>
+              </w:rPr>
+              <w:t>10</w:t>
+            </w:r>
+            <w:r>
+              <w:rPr>
+                <w:color w:val="A9B7C6"/>
+              </w:rPr>
+              <w:t>) {</w:t>
+            </w:r>
+            <w:r>
+              <w:rPr>
+                <w:color w:val="A9B7C6"/>
+              </w:rPr>
+              <w:br/>
+              <w:t xml:space="preserve">        </w:t>
+            </w:r>
+            <w:proofErr w:type="spellStart"/>
+            <w:r>
+              <w:rPr>
+                <w:color w:val="A9B7C6"/>
+              </w:rPr>
+              <w:t>monthString</w:t>
+            </w:r>
+            <w:proofErr w:type="spellEnd"/>
+            <w:r>
+              <w:rPr>
+                <w:color w:val="A9B7C6"/>
+              </w:rPr>
+              <w:t xml:space="preserve"> = </w:t>
+            </w:r>
+            <w:r>
+              <w:rPr>
+                <w:color w:val="6A8759"/>
+              </w:rPr>
+              <w:t>"0</w:t>
+            </w:r>
+            <w:r>
+              <w:rPr>
+                <w:color w:val="CC7832"/>
+              </w:rPr>
+              <w:t>$</w:t>
+            </w:r>
+            <w:r>
+              <w:rPr>
+                <w:color w:val="A9B7C6"/>
+              </w:rPr>
+              <w:t>month</w:t>
+            </w:r>
+            <w:r>
+              <w:rPr>
+                <w:color w:val="6A8759"/>
+              </w:rPr>
+              <w:t xml:space="preserve">" </w:t>
+            </w:r>
+            <w:r>
+              <w:rPr>
+                <w:color w:val="808080"/>
+              </w:rPr>
+              <w:t xml:space="preserve">// </w:t>
+            </w:r>
+            <w:proofErr w:type="spellStart"/>
+            <w:r>
+              <w:rPr>
+                <w:color w:val="808080"/>
+              </w:rPr>
+              <w:t>eg</w:t>
+            </w:r>
+            <w:proofErr w:type="spellEnd"/>
+            <w:r>
+              <w:rPr>
+                <w:color w:val="808080"/>
+              </w:rPr>
+              <w:t xml:space="preserve"> convert "8" to "08"</w:t>
+            </w:r>
+            <w:r>
+              <w:rPr>
+                <w:color w:val="808080"/>
+              </w:rPr>
+              <w:br/>
+              <w:t xml:space="preserve">    </w:t>
+            </w:r>
+            <w:r>
+              <w:rPr>
+                <w:color w:val="A9B7C6"/>
+              </w:rPr>
+              <w:t>}</w:t>
+            </w:r>
+            <w:r>
+              <w:rPr>
+                <w:color w:val="A9B7C6"/>
+              </w:rPr>
+              <w:br/>
+            </w:r>
+            <w:r>
+              <w:rPr>
+                <w:color w:val="A9B7C6"/>
+              </w:rPr>
+              <w:br/>
+              <w:t xml:space="preserve">    </w:t>
+            </w:r>
+            <w:r>
+              <w:rPr>
+                <w:color w:val="808080"/>
+              </w:rPr>
+              <w:t>// ensure proper DD format</w:t>
+            </w:r>
+            <w:r>
+              <w:rPr>
+                <w:color w:val="808080"/>
+              </w:rPr>
+              <w:br/>
+              <w:t xml:space="preserve">    </w:t>
+            </w:r>
+            <w:r>
+              <w:rPr>
+                <w:color w:val="CC7832"/>
+              </w:rPr>
+              <w:t xml:space="preserve">if </w:t>
+            </w:r>
+            <w:r>
+              <w:rPr>
+                <w:color w:val="A9B7C6"/>
+              </w:rPr>
+              <w:t xml:space="preserve">(day &lt; </w:t>
+            </w:r>
+            <w:r>
+              <w:rPr>
+                <w:color w:val="6897BB"/>
+              </w:rPr>
+              <w:t>10</w:t>
+            </w:r>
+            <w:r>
+              <w:rPr>
+                <w:color w:val="A9B7C6"/>
+              </w:rPr>
+              <w:t>) {</w:t>
+            </w:r>
+            <w:r>
+              <w:rPr>
+                <w:color w:val="A9B7C6"/>
+              </w:rPr>
+              <w:br/>
+              <w:t xml:space="preserve">        </w:t>
+            </w:r>
+            <w:proofErr w:type="spellStart"/>
+            <w:r>
+              <w:rPr>
+                <w:color w:val="A9B7C6"/>
+              </w:rPr>
+              <w:t>dayString</w:t>
+            </w:r>
+            <w:proofErr w:type="spellEnd"/>
+            <w:r>
+              <w:rPr>
+                <w:color w:val="A9B7C6"/>
+              </w:rPr>
+              <w:t xml:space="preserve"> = </w:t>
+            </w:r>
+            <w:r>
+              <w:rPr>
+                <w:color w:val="6A8759"/>
+              </w:rPr>
+              <w:t>"0</w:t>
+            </w:r>
+            <w:r>
+              <w:rPr>
+                <w:color w:val="CC7832"/>
+              </w:rPr>
+              <w:t>$</w:t>
+            </w:r>
+            <w:r>
+              <w:rPr>
+                <w:color w:val="A9B7C6"/>
+              </w:rPr>
+              <w:t>day</w:t>
+            </w:r>
+            <w:r>
+              <w:rPr>
+                <w:color w:val="6A8759"/>
+              </w:rPr>
+              <w:t>"</w:t>
+            </w:r>
+            <w:r>
+              <w:rPr>
+                <w:color w:val="6A8759"/>
+              </w:rPr>
+              <w:br/>
+              <w:t xml:space="preserve">    </w:t>
+            </w:r>
+            <w:r>
+              <w:rPr>
+                <w:color w:val="A9B7C6"/>
+              </w:rPr>
+              <w:t>}</w:t>
+            </w:r>
+            <w:r>
+              <w:rPr>
+                <w:color w:val="A9B7C6"/>
+              </w:rPr>
+              <w:br/>
+            </w:r>
+            <w:r>
+              <w:rPr>
+                <w:color w:val="A9B7C6"/>
+              </w:rPr>
+              <w:br/>
+              <w:t xml:space="preserve">    </w:t>
+            </w:r>
+            <w:r>
+              <w:rPr>
+                <w:color w:val="808080"/>
+              </w:rPr>
+              <w:t>// convert to YYYYMMDD format</w:t>
+            </w:r>
+            <w:r>
+              <w:rPr>
+                <w:color w:val="808080"/>
+              </w:rPr>
+              <w:br/>
+              <w:t xml:space="preserve">    </w:t>
+            </w:r>
+            <w:proofErr w:type="spellStart"/>
+            <w:r>
+              <w:rPr>
+                <w:color w:val="CC7832"/>
+              </w:rPr>
+              <w:t>val</w:t>
+            </w:r>
+            <w:proofErr w:type="spellEnd"/>
+            <w:r>
+              <w:rPr>
+                <w:color w:val="CC7832"/>
+              </w:rPr>
+              <w:t xml:space="preserve"> </w:t>
+            </w:r>
+            <w:proofErr w:type="spellStart"/>
+            <w:r>
+              <w:rPr>
+                <w:color w:val="A9B7C6"/>
+              </w:rPr>
+              <w:t>dateString</w:t>
+            </w:r>
+            <w:proofErr w:type="spellEnd"/>
+            <w:r>
+              <w:rPr>
+                <w:color w:val="A9B7C6"/>
+              </w:rPr>
+              <w:t xml:space="preserve"> = </w:t>
+            </w:r>
+            <w:r>
+              <w:rPr>
+                <w:color w:val="6A8759"/>
+              </w:rPr>
+              <w:t>"</w:t>
+            </w:r>
+            <w:r>
+              <w:rPr>
+                <w:color w:val="CC7832"/>
+              </w:rPr>
+              <w:t>$</w:t>
+            </w:r>
+            <w:proofErr w:type="spellStart"/>
+            <w:r>
+              <w:rPr>
+                <w:color w:val="A9B7C6"/>
+              </w:rPr>
+              <w:t>year</w:t>
+            </w:r>
+            <w:r>
+              <w:rPr>
+                <w:color w:val="CC7832"/>
+              </w:rPr>
+              <w:t>$</w:t>
+            </w:r>
+            <w:r>
+              <w:rPr>
+                <w:color w:val="A9B7C6"/>
+              </w:rPr>
+              <w:t>monthString</w:t>
+            </w:r>
+            <w:r>
+              <w:rPr>
+                <w:color w:val="CC7832"/>
+              </w:rPr>
+              <w:t>$</w:t>
+            </w:r>
+            <w:r>
+              <w:rPr>
+                <w:color w:val="A9B7C6"/>
+              </w:rPr>
+              <w:t>dayString</w:t>
+            </w:r>
+            <w:proofErr w:type="spellEnd"/>
+            <w:r>
+              <w:rPr>
+                <w:color w:val="6A8759"/>
+              </w:rPr>
+              <w:t>"</w:t>
+            </w:r>
+            <w:r>
+              <w:rPr>
+                <w:color w:val="6A8759"/>
+              </w:rPr>
+              <w:br/>
+              <w:t xml:space="preserve">    </w:t>
+            </w:r>
+            <w:proofErr w:type="spellStart"/>
+            <w:r>
+              <w:rPr>
+                <w:color w:val="CC7832"/>
+              </w:rPr>
+              <w:t>val</w:t>
+            </w:r>
+            <w:proofErr w:type="spellEnd"/>
+            <w:r>
+              <w:rPr>
+                <w:color w:val="CC7832"/>
+              </w:rPr>
+              <w:t xml:space="preserve"> </w:t>
+            </w:r>
+            <w:proofErr w:type="spellStart"/>
+            <w:r>
+              <w:rPr>
+                <w:color w:val="A9B7C6"/>
+              </w:rPr>
+              <w:t>dateInt</w:t>
+            </w:r>
+            <w:proofErr w:type="spellEnd"/>
+            <w:r>
+              <w:rPr>
+                <w:color w:val="A9B7C6"/>
+              </w:rPr>
+              <w:t xml:space="preserve"> = </w:t>
+            </w:r>
+            <w:proofErr w:type="spellStart"/>
+            <w:r>
+              <w:rPr>
+                <w:color w:val="A9B7C6"/>
+              </w:rPr>
+              <w:t>dateString.</w:t>
+            </w:r>
+            <w:r>
+              <w:rPr>
+                <w:i/>
+                <w:iCs/>
+                <w:color w:val="FFC66D"/>
+              </w:rPr>
+              <w:t>toInt</w:t>
+            </w:r>
+            <w:proofErr w:type="spellEnd"/>
+            <w:r>
+              <w:rPr>
+                <w:color w:val="A9B7C6"/>
+              </w:rPr>
+              <w:t xml:space="preserve">() </w:t>
+            </w:r>
+            <w:r>
+              <w:rPr>
+                <w:color w:val="808080"/>
+              </w:rPr>
+              <w:t>// return integer so it can be sorted</w:t>
+            </w:r>
+            <w:r>
+              <w:rPr>
+                <w:color w:val="808080"/>
+              </w:rPr>
+              <w:br/>
+            </w:r>
+            <w:r>
+              <w:rPr>
+                <w:color w:val="808080"/>
+              </w:rPr>
+              <w:br/>
+              <w:t xml:space="preserve">    </w:t>
+            </w:r>
+            <w:r>
+              <w:rPr>
+                <w:color w:val="CC7832"/>
+              </w:rPr>
+              <w:t>return</w:t>
+            </w:r>
+            <w:r>
+              <w:rPr>
+                <w:color w:val="A9B7C6"/>
+              </w:rPr>
+              <w:t>(</w:t>
+            </w:r>
+            <w:proofErr w:type="spellStart"/>
+            <w:r>
+              <w:rPr>
+                <w:color w:val="A9B7C6"/>
+              </w:rPr>
+              <w:t>dateInt</w:t>
+            </w:r>
+            <w:proofErr w:type="spellEnd"/>
+            <w:r>
+              <w:rPr>
+                <w:color w:val="A9B7C6"/>
+              </w:rPr>
+              <w:t>)</w:t>
+            </w:r>
+            <w:r>
+              <w:rPr>
+                <w:color w:val="A9B7C6"/>
+              </w:rPr>
+              <w:br/>
+              <w:t>}</w:t>
             </w:r>
           </w:p>
         </w:tc>
@@ -29987,7 +31082,7 @@
                           <pic:cNvPicPr/>
                         </pic:nvPicPr>
                         <pic:blipFill rotWithShape="1">
-                          <a:blip r:embed="rId24"/>
+                          <a:blip r:embed="rId25"/>
                           <a:srcRect r="13686"/>
                           <a:stretch/>
                         </pic:blipFill>
@@ -30049,7 +31144,6 @@
               <w:rPr>
                 <w:noProof/>
               </w:rPr>
-              <w:lastRenderedPageBreak/>
               <w:drawing>
                 <wp:inline distT="0" distB="0" distL="0" distR="0" wp14:anchorId="575EB6ED" wp14:editId="3054A59E">
                   <wp:extent cx="1695296" cy="2773680"/>
@@ -30066,7 +31160,7 @@
                           <pic:cNvPicPr/>
                         </pic:nvPicPr>
                         <pic:blipFill>
-                          <a:blip r:embed="rId25"/>
+                          <a:blip r:embed="rId26"/>
                           <a:stretch>
                             <a:fillRect/>
                           </a:stretch>
@@ -30141,7 +31235,7 @@
         </w:rPr>
         <w:t xml:space="preserve"> </w:t>
       </w:r>
-      <w:hyperlink r:id="rId26" w:history="1">
+      <w:hyperlink r:id="rId27" w:history="1">
         <w:r>
           <w:rPr>
             <w:rStyle w:val="Hyperlink"/>
@@ -30594,7 +31688,7 @@
           <w:lang w:val="en-US"/>
         </w:rPr>
       </w:pPr>
-      <w:hyperlink r:id="rId27" w:history="1">
+      <w:hyperlink r:id="rId28" w:history="1">
         <w:proofErr w:type="spellStart"/>
         <w:r>
           <w:rPr>
@@ -31259,7 +32353,6 @@
           <w:b/>
           <w:bCs/>
         </w:rPr>
-        <w:lastRenderedPageBreak/>
         <w:t>RVAdapter.kt</w:t>
       </w:r>
       <w:proofErr w:type="spellEnd"/>
@@ -31344,7 +32437,7 @@
       </w:r>
     </w:p>
     <w:p>
-      <w:hyperlink r:id="rId28" w:history="1">
+      <w:hyperlink r:id="rId29" w:history="1">
         <w:proofErr w:type="spellStart"/>
         <w:r>
           <w:rPr>
@@ -31446,11 +32539,19 @@
         </w:rPr>
         <w:t>(</w:t>
       </w:r>
+      <w:proofErr w:type="gramStart"/>
       <w:r>
         <w:rPr>
           <w:color w:val="9876AA"/>
         </w:rPr>
-        <w:t xml:space="preserve">context </w:t>
+        <w:t>context</w:t>
+      </w:r>
+      <w:proofErr w:type="gramEnd"/>
+      <w:r>
+        <w:rPr>
+          <w:color w:val="9876AA"/>
+        </w:rPr>
+        <w:t xml:space="preserve"> </w:t>
       </w:r>
       <w:r>
         <w:rPr>
@@ -31500,10 +32601,12 @@
         <w:t>” is the name of a public method (</w:t>
       </w:r>
       <w:proofErr w:type="spellStart"/>
+      <w:proofErr w:type="gramStart"/>
       <w:r>
         <w:t>ie</w:t>
       </w:r>
       <w:proofErr w:type="spellEnd"/>
+      <w:proofErr w:type="gramEnd"/>
       <w:r>
         <w:t xml:space="preserve"> public fu</w:t>
       </w:r>
@@ -31550,10 +32653,12 @@
         <w:t xml:space="preserve"> are used to display static items – </w:t>
       </w:r>
       <w:proofErr w:type="spellStart"/>
+      <w:proofErr w:type="gramStart"/>
       <w:r>
         <w:t>ie</w:t>
       </w:r>
       <w:proofErr w:type="spellEnd"/>
+      <w:proofErr w:type="gramEnd"/>
       <w:r>
         <w:t xml:space="preserve"> they remain unchanged as long as the RV is being displayed. When working with RVs with </w:t>
       </w:r>
@@ -31566,10 +32671,12 @@
         <w:t xml:space="preserve"> in their items though, the following have to be implemented to prevent the views from being “recycled” – </w:t>
       </w:r>
       <w:proofErr w:type="spellStart"/>
+      <w:proofErr w:type="gramStart"/>
       <w:r>
         <w:t>ie</w:t>
       </w:r>
       <w:proofErr w:type="spellEnd"/>
+      <w:proofErr w:type="gramEnd"/>
       <w:r>
         <w:t xml:space="preserve"> keeps the </w:t>
       </w:r>
@@ -31791,6 +32898,7 @@
         <w:rPr>
           <w:color w:val="A9B7C6"/>
         </w:rPr>
+        <w:lastRenderedPageBreak/>
         <w:br/>
       </w:r>
       <w:r>
@@ -31859,7 +32967,7 @@
       <w:bookmarkEnd w:id="57"/>
     </w:p>
     <w:p>
-      <w:hyperlink r:id="rId29" w:history="1">
+      <w:hyperlink r:id="rId30" w:history="1">
         <w:r>
           <w:rPr>
             <w:rStyle w:val="Hyperlink"/>
@@ -31956,10 +33064,12 @@
         <w:t xml:space="preserve"> (</w:t>
       </w:r>
       <w:proofErr w:type="spellStart"/>
+      <w:proofErr w:type="gramStart"/>
       <w:r>
         <w:t>ie</w:t>
       </w:r>
       <w:proofErr w:type="spellEnd"/>
+      <w:proofErr w:type="gramEnd"/>
       <w:r>
         <w:t xml:space="preserve"> the duplicate which isn’t currently being edited) to change to red too. </w:t>
       </w:r>
@@ -32305,12 +33415,6 @@
           <w:color w:val="A9B7C6"/>
         </w:rPr>
         <w:br/>
-      </w:r>
-      <w:r>
-        <w:rPr>
-          <w:color w:val="A9B7C6"/>
-        </w:rPr>
-        <w:lastRenderedPageBreak/>
         <w:t xml:space="preserve">    (</w:t>
       </w:r>
       <w:r>
@@ -33379,6 +34483,7 @@
         <w:t>. If it appears more than once (</w:t>
       </w:r>
       <w:proofErr w:type="spellStart"/>
+      <w:proofErr w:type="gramStart"/>
       <w:r>
         <w:rPr>
           <w:i/>
@@ -33387,6 +34492,7 @@
         <w:t>ie</w:t>
       </w:r>
       <w:proofErr w:type="spellEnd"/>
+      <w:proofErr w:type="gramEnd"/>
       <w:r>
         <w:rPr>
           <w:i/>
@@ -33518,6 +34624,7 @@
         <w:rPr>
           <w:color w:val="CC7832"/>
         </w:rPr>
+        <w:lastRenderedPageBreak/>
         <w:t xml:space="preserve">private fun </w:t>
       </w:r>
       <w:proofErr w:type="spellStart"/>
@@ -34323,7 +35430,6 @@
       </w:pPr>
       <w:bookmarkStart w:id="58" w:name="_Toc121217299"/>
       <w:r>
-        <w:lastRenderedPageBreak/>
         <w:t>Accessing Each Item In a Recycler View</w:t>
       </w:r>
       <w:bookmarkEnd w:id="58"/>
@@ -34332,7 +35438,7 @@
       </w:r>
     </w:p>
     <w:p>
-      <w:hyperlink r:id="rId30" w:history="1">
+      <w:hyperlink r:id="rId31" w:history="1">
         <w:r>
           <w:rPr>
             <w:rStyle w:val="Hyperlink"/>
@@ -35381,6 +36487,7 @@
           <w:b/>
           <w:bCs/>
         </w:rPr>
+        <w:lastRenderedPageBreak/>
         <w:t>Activity.kt</w:t>
       </w:r>
       <w:proofErr w:type="spellEnd"/>
@@ -36323,12 +37430,6 @@
           <w:color w:val="A9B7C6"/>
         </w:rPr>
         <w:br/>
-      </w:r>
-      <w:r>
-        <w:rPr>
-          <w:color w:val="A9B7C6"/>
-        </w:rPr>
-        <w:lastRenderedPageBreak/>
         <w:t xml:space="preserve">            </w:t>
       </w:r>
       <w:proofErr w:type="spellStart"/>
@@ -36835,7 +37936,7 @@
         </w:rPr>
         <w:t xml:space="preserve"> the entire recycler view. </w:t>
       </w:r>
-      <w:hyperlink r:id="rId31" w:history="1">
+      <w:hyperlink r:id="rId32" w:history="1">
         <w:proofErr w:type="spellStart"/>
         <w:r>
           <w:rPr>
@@ -37177,6 +38278,7 @@
           <w:iCs/>
           <w:lang w:val="en-US"/>
         </w:rPr>
+        <w:lastRenderedPageBreak/>
         <w:t xml:space="preserve">Setting up </w:t>
       </w:r>
       <w:proofErr w:type="spellStart"/>
@@ -37682,7 +38784,15 @@
       </w:r>
       <w:proofErr w:type="spellEnd"/>
       <w:r>
-        <w:t xml:space="preserve"> gets a result. So until then, </w:t>
+        <w:t xml:space="preserve"> gets a result. </w:t>
+      </w:r>
+      <w:proofErr w:type="gramStart"/>
+      <w:r>
+        <w:t>So</w:t>
+      </w:r>
+      <w:proofErr w:type="gramEnd"/>
+      <w:r>
+        <w:t xml:space="preserve"> until then, </w:t>
       </w:r>
       <w:proofErr w:type="spellStart"/>
       <w:r>
@@ -38543,7 +39653,7 @@
           <w:lang w:val="en-US"/>
         </w:rPr>
       </w:pPr>
-      <w:hyperlink r:id="rId32" w:history="1">
+      <w:hyperlink r:id="rId33" w:history="1">
         <w:r>
           <w:rPr>
             <w:rStyle w:val="Hyperlink"/>
@@ -38652,7 +39762,7 @@
           <w:lang w:val="en-US"/>
         </w:rPr>
       </w:pPr>
-      <w:hyperlink r:id="rId33" w:history="1">
+      <w:hyperlink r:id="rId34" w:history="1">
         <w:r>
           <w:rPr>
             <w:rStyle w:val="Hyperlink"/>
@@ -38695,6 +39805,7 @@
         <w:rPr>
           <w:color w:val="9876AA"/>
         </w:rPr>
+        <w:lastRenderedPageBreak/>
         <w:t>tabLayout</w:t>
       </w:r>
       <w:r>
@@ -39216,6 +40327,7 @@
               </w:rPr>
             </w:pPr>
             <w:proofErr w:type="spellStart"/>
+            <w:proofErr w:type="gramStart"/>
             <w:r>
               <w:rPr>
                 <w:lang w:val="en-US"/>
@@ -39229,6 +40341,7 @@
               <w:t>utton.isEnabled</w:t>
             </w:r>
             <w:proofErr w:type="spellEnd"/>
+            <w:proofErr w:type="gramEnd"/>
             <w:r>
               <w:rPr>
                 <w:lang w:val="en-US"/>
@@ -39265,6 +40378,7 @@
               </w:rPr>
             </w:pPr>
             <w:proofErr w:type="spellStart"/>
+            <w:proofErr w:type="gramStart"/>
             <w:r>
               <w:rPr>
                 <w:lang w:val="en-US"/>
@@ -39278,6 +40392,7 @@
               <w:t>utton.isEnabled</w:t>
             </w:r>
             <w:proofErr w:type="spellEnd"/>
+            <w:proofErr w:type="gramEnd"/>
             <w:r>
               <w:rPr>
                 <w:lang w:val="en-US"/>
@@ -39399,12 +40514,6 @@
           <w:color w:val="CC7832"/>
         </w:rPr>
         <w:br/>
-      </w:r>
-      <w:r>
-        <w:rPr>
-          <w:color w:val="CC7832"/>
-        </w:rPr>
-        <w:lastRenderedPageBreak/>
         <w:t xml:space="preserve">    </w:t>
       </w:r>
       <w:proofErr w:type="spellStart"/>
@@ -39656,7 +40765,7 @@
           <w:lang w:val="en-US"/>
         </w:rPr>
       </w:pPr>
-      <w:hyperlink r:id="rId34" w:history="1">
+      <w:hyperlink r:id="rId35" w:history="1">
         <w:r>
           <w:rPr>
             <w:rStyle w:val="Hyperlink"/>
@@ -40617,6 +41726,7 @@
         <w:t xml:space="preserve"> </w:t>
       </w:r>
       <w:proofErr w:type="spellStart"/>
+      <w:proofErr w:type="gramStart"/>
       <w:r>
         <w:rPr>
           <w:rStyle w:val="typ"/>
@@ -40638,6 +41748,7 @@
         </w:rPr>
         <w:t>?,</w:t>
       </w:r>
+      <w:proofErr w:type="gramEnd"/>
       <w:r>
         <w:rPr>
           <w:rStyle w:val="pln"/>
@@ -40951,6 +42062,7 @@
         <w:t xml:space="preserve"> </w:t>
       </w:r>
       <w:proofErr w:type="spellStart"/>
+      <w:proofErr w:type="gramStart"/>
       <w:r>
         <w:rPr>
           <w:rStyle w:val="typ"/>
@@ -40972,6 +42084,7 @@
         </w:rPr>
         <w:t>?,</w:t>
       </w:r>
+      <w:proofErr w:type="gramEnd"/>
       <w:r>
         <w:rPr>
           <w:rStyle w:val="pln"/>
@@ -41568,6 +42681,7 @@
           <w:sz w:val="23"/>
           <w:szCs w:val="23"/>
         </w:rPr>
+        <w:lastRenderedPageBreak/>
         <w:t xml:space="preserve">            </w:t>
       </w:r>
       <w:r>
@@ -41731,7 +42845,7 @@
       <w:bookmarkEnd w:id="68"/>
     </w:p>
     <w:p>
-      <w:hyperlink r:id="rId35" w:history="1">
+      <w:hyperlink r:id="rId36" w:history="1">
         <w:proofErr w:type="spellStart"/>
         <w:r>
           <w:rPr>
@@ -41753,7 +42867,7 @@
       <w:bookmarkEnd w:id="69"/>
     </w:p>
     <w:p>
-      <w:hyperlink r:id="rId36" w:history="1">
+      <w:hyperlink r:id="rId37" w:history="1">
         <w:r>
           <w:rPr>
             <w:rStyle w:val="Hyperlink"/>
@@ -42202,12 +43316,6 @@
           <w:color w:val="A9B7C6"/>
         </w:rPr>
         <w:br/>
-      </w:r>
-      <w:r>
-        <w:rPr>
-          <w:color w:val="A9B7C6"/>
-        </w:rPr>
-        <w:lastRenderedPageBreak/>
         <w:t xml:space="preserve">    </w:t>
       </w:r>
       <w:r>
@@ -42352,6 +43460,7 @@
         <w:t xml:space="preserve">(p0: </w:t>
       </w:r>
       <w:proofErr w:type="spellStart"/>
+      <w:proofErr w:type="gramStart"/>
       <w:r>
         <w:rPr>
           <w:color w:val="A9B7C6"/>
@@ -42369,7 +43478,14 @@
         <w:rPr>
           <w:color w:val="CC7832"/>
         </w:rPr>
-        <w:t xml:space="preserve">, </w:t>
+        <w:t>,</w:t>
+      </w:r>
+      <w:proofErr w:type="gramEnd"/>
+      <w:r>
+        <w:rPr>
+          <w:color w:val="CC7832"/>
+        </w:rPr>
+        <w:t xml:space="preserve"> </w:t>
       </w:r>
       <w:r>
         <w:rPr>
@@ -42743,7 +43859,7 @@
           <w:lang w:val="en-US"/>
         </w:rPr>
       </w:pPr>
-      <w:hyperlink r:id="rId37" w:history="1">
+      <w:hyperlink r:id="rId38" w:history="1">
         <w:r>
           <w:rPr>
             <w:rStyle w:val="Hyperlink"/>
@@ -42988,7 +44104,7 @@
       <w:pPr>
         <w:spacing w:after="0"/>
       </w:pPr>
-      <w:hyperlink r:id="rId38" w:history="1">
+      <w:hyperlink r:id="rId39" w:history="1">
         <w:r>
           <w:rPr>
             <w:rStyle w:val="Hyperlink"/>
@@ -43011,6 +44127,7 @@
           <w:b/>
           <w:bCs/>
         </w:rPr>
+        <w:lastRenderedPageBreak/>
         <w:t>Activity.kt</w:t>
       </w:r>
       <w:proofErr w:type="spellEnd"/>
@@ -43448,7 +44565,31 @@
           <w:szCs w:val="22"/>
           <w:bdr w:val="none" w:sz="0" w:space="0" w:color="auto" w:frame="1"/>
         </w:rPr>
-        <w:t>// such as year, month and day of month</w:t>
+        <w:t xml:space="preserve">// such as year, </w:t>
+      </w:r>
+      <w:proofErr w:type="gramStart"/>
+      <w:r>
+        <w:rPr>
+          <w:rFonts w:ascii="Consolas" w:eastAsia="Times New Roman" w:hAnsi="Consolas" w:cs="Courier New"/>
+          <w:color w:val="75715E"/>
+          <w:spacing w:val="2"/>
+          <w:sz w:val="22"/>
+          <w:szCs w:val="22"/>
+          <w:bdr w:val="none" w:sz="0" w:space="0" w:color="auto" w:frame="1"/>
+        </w:rPr>
+        <w:t>month</w:t>
+      </w:r>
+      <w:proofErr w:type="gramEnd"/>
+      <w:r>
+        <w:rPr>
+          <w:rFonts w:ascii="Consolas" w:eastAsia="Times New Roman" w:hAnsi="Consolas" w:cs="Courier New"/>
+          <w:color w:val="75715E"/>
+          <w:spacing w:val="2"/>
+          <w:sz w:val="22"/>
+          <w:szCs w:val="22"/>
+          <w:bdr w:val="none" w:sz="0" w:space="0" w:color="auto" w:frame="1"/>
+        </w:rPr>
+        <w:t xml:space="preserve"> and day of month</w:t>
       </w:r>
     </w:p>
     <w:p>
@@ -43913,7 +45054,6 @@
         <w:rPr>
           <w:color w:val="CC7832"/>
         </w:rPr>
-        <w:lastRenderedPageBreak/>
         <w:t>val</w:t>
       </w:r>
       <w:proofErr w:type="spellEnd"/>
@@ -45080,6 +46220,12 @@
           <w:color w:val="808080"/>
         </w:rPr>
         <w:br/>
+      </w:r>
+      <w:r>
+        <w:rPr>
+          <w:color w:val="808080"/>
+        </w:rPr>
+        <w:lastRenderedPageBreak/>
         <w:t xml:space="preserve">    </w:t>
       </w:r>
       <w:r>
@@ -45695,7 +46841,7 @@
       <w:bookmarkEnd w:id="75"/>
     </w:p>
     <w:p>
-      <w:hyperlink r:id="rId39" w:history="1">
+      <w:hyperlink r:id="rId40" w:history="1">
         <w:r>
           <w:rPr>
             <w:rStyle w:val="Hyperlink"/>
@@ -45899,7 +47045,15 @@
       </w:r>
       <w:proofErr w:type="spellEnd"/>
       <w:r>
-        <w:t xml:space="preserve"> is a Long, so I need to convert the variable ‘today’ into milliseconds – which is a Long </w:t>
+        <w:t xml:space="preserve"> is a Long, so I need to convert the variable ‘today’ into milliseconds – which is a </w:t>
+      </w:r>
+      <w:proofErr w:type="gramStart"/>
+      <w:r>
+        <w:t>Long</w:t>
+      </w:r>
+      <w:proofErr w:type="gramEnd"/>
+      <w:r>
+        <w:t xml:space="preserve"> </w:t>
       </w:r>
       <w:r>
         <w:t xml:space="preserve">type </w:t>
@@ -45917,7 +47071,6 @@
         <w:rPr>
           <w:lang w:val="en-US"/>
         </w:rPr>
-        <w:lastRenderedPageBreak/>
         <w:t>Kotlin Lists</w:t>
       </w:r>
       <w:bookmarkEnd w:id="76"/>
@@ -46332,7 +47485,7 @@
           <w:lang w:val="en-US"/>
         </w:rPr>
       </w:pPr>
-      <w:hyperlink r:id="rId40" w:history="1">
+      <w:hyperlink r:id="rId41" w:history="1">
         <w:r>
           <w:rPr>
             <w:rStyle w:val="Hyperlink"/>
@@ -46455,16 +47608,25 @@
         <w:rPr>
           <w:color w:val="808080"/>
         </w:rPr>
-        <w:t>// returns a list of distinct elements (</w:t>
-      </w:r>
-      <w:proofErr w:type="spellStart"/>
+        <w:t xml:space="preserve">// returns a list of distinct </w:t>
+      </w:r>
       <w:r>
         <w:rPr>
           <w:color w:val="808080"/>
         </w:rPr>
+        <w:lastRenderedPageBreak/>
+        <w:t>elements (</w:t>
+      </w:r>
+      <w:proofErr w:type="spellStart"/>
+      <w:proofErr w:type="gramStart"/>
+      <w:r>
+        <w:rPr>
+          <w:color w:val="808080"/>
+        </w:rPr>
         <w:t>ie</w:t>
       </w:r>
       <w:proofErr w:type="spellEnd"/>
+      <w:proofErr w:type="gramEnd"/>
       <w:r>
         <w:rPr>
           <w:color w:val="808080"/>
@@ -47060,12 +48222,6 @@
           <w:color w:val="A9B7C6"/>
         </w:rPr>
         <w:br/>
-      </w:r>
-      <w:r>
-        <w:rPr>
-          <w:color w:val="A9B7C6"/>
-        </w:rPr>
-        <w:lastRenderedPageBreak/>
         <w:t xml:space="preserve">    </w:t>
       </w:r>
       <w:r>
@@ -47177,7 +48333,7 @@
           <w:lang w:val="en-US"/>
         </w:rPr>
       </w:pPr>
-      <w:hyperlink r:id="rId41" w:anchor=":~:text=Using%20sum()%20function,%2C%20Double%20%2C%20Byte%20%2C%20Short%20.&amp;text=Note%20that%20as%20of%20Kotlin%201.5%2C%20sumBy()%20function%20is%20deprecated" w:history="1">
+      <w:hyperlink r:id="rId42" w:anchor=":~:text=Using%20sum()%20function,%2C%20Double%20%2C%20Byte%20%2C%20Short%20.&amp;text=Note%20that%20as%20of%20Kotlin%201.5%2C%20sumBy()%20function%20is%20deprecated" w:history="1">
         <w:r>
           <w:rPr>
             <w:rStyle w:val="Hyperlink"/>
@@ -47302,7 +48458,7 @@
                     <pic:cNvPicPr/>
                   </pic:nvPicPr>
                   <pic:blipFill>
-                    <a:blip r:embed="rId42"/>
+                    <a:blip r:embed="rId43"/>
                     <a:stretch>
                       <a:fillRect/>
                     </a:stretch>
@@ -47568,6 +48724,7 @@
         <w:rPr>
           <w:lang w:val="en-US"/>
         </w:rPr>
+        <w:lastRenderedPageBreak/>
         <w:t>Insert Characters Into String</w:t>
       </w:r>
       <w:bookmarkEnd w:id="85"/>
@@ -47854,7 +49011,7 @@
           <w:lang w:val="en-US"/>
         </w:rPr>
       </w:pPr>
-      <w:hyperlink r:id="rId43" w:history="1">
+      <w:hyperlink r:id="rId44" w:history="1">
         <w:r>
           <w:rPr>
             <w:rStyle w:val="Hyperlink"/>
@@ -47907,7 +49064,7 @@
           <w:lang w:val="en-US"/>
         </w:rPr>
       </w:pPr>
-      <w:hyperlink r:id="rId44" w:history="1">
+      <w:hyperlink r:id="rId45" w:history="1">
         <w:r>
           <w:rPr>
             <w:rStyle w:val="Hyperlink"/>
@@ -48212,7 +49369,6 @@
         <w:rPr>
           <w:color w:val="CC7832"/>
         </w:rPr>
-        <w:lastRenderedPageBreak/>
         <w:t>val</w:t>
       </w:r>
       <w:proofErr w:type="spellEnd"/>
@@ -48235,6 +49391,7 @@
         <w:t xml:space="preserve">this, </w:t>
       </w:r>
       <w:proofErr w:type="spellStart"/>
+      <w:proofErr w:type="gramStart"/>
       <w:r>
         <w:rPr>
           <w:color w:val="A9B7C6"/>
@@ -48248,6 +49405,7 @@
         </w:rPr>
         <w:t>::</w:t>
       </w:r>
+      <w:proofErr w:type="gramEnd"/>
       <w:r>
         <w:rPr>
           <w:color w:val="CC7832"/>
@@ -49129,7 +50287,21 @@
         <w:rPr>
           <w:color w:val="A9B7C6"/>
         </w:rPr>
-        <w:t>= data!!.get(</w:t>
+        <w:t xml:space="preserve">= </w:t>
+      </w:r>
+      <w:proofErr w:type="gramStart"/>
+      <w:r>
+        <w:rPr>
+          <w:color w:val="A9B7C6"/>
+        </w:rPr>
+        <w:t>data!!.</w:t>
+      </w:r>
+      <w:proofErr w:type="gramEnd"/>
+      <w:r>
+        <w:rPr>
+          <w:color w:val="A9B7C6"/>
+        </w:rPr>
+        <w:t>get(</w:t>
       </w:r>
       <w:r>
         <w:rPr>
@@ -49242,9 +50414,17 @@
         <w:rPr>
           <w:color w:val="A9B7C6"/>
         </w:rPr>
-        <w:t xml:space="preserve"> = data!!.</w:t>
-      </w:r>
-      <w:proofErr w:type="spellStart"/>
+        <w:t xml:space="preserve"> = </w:t>
+      </w:r>
+      <w:proofErr w:type="gramStart"/>
+      <w:r>
+        <w:rPr>
+          <w:color w:val="A9B7C6"/>
+        </w:rPr>
+        <w:t>data!!.</w:t>
+      </w:r>
+      <w:proofErr w:type="spellStart"/>
+      <w:proofErr w:type="gramEnd"/>
       <w:r>
         <w:rPr>
           <w:color w:val="A9B7C6"/>
@@ -49312,6 +50492,7 @@
         <w:rPr>
           <w:lang w:val="en-US"/>
         </w:rPr>
+        <w:lastRenderedPageBreak/>
         <w:t>Passing Data Using FragmentManager (</w:t>
       </w:r>
       <w:r>
@@ -49334,7 +50515,7 @@
           <w:lang w:val="en-US"/>
         </w:rPr>
       </w:pPr>
-      <w:hyperlink r:id="rId45" w:anchor="fragment-result" w:history="1">
+      <w:hyperlink r:id="rId46" w:anchor="fragment-result" w:history="1">
         <w:r>
           <w:rPr>
             <w:rStyle w:val="Hyperlink"/>
@@ -49350,7 +50531,7 @@
           <w:lang w:val="en-US"/>
         </w:rPr>
       </w:pPr>
-      <w:hyperlink r:id="rId46" w:history="1">
+      <w:hyperlink r:id="rId47" w:history="1">
         <w:r>
           <w:rPr>
             <w:rStyle w:val="Hyperlink"/>
@@ -50127,7 +51308,6 @@
           <w:i/>
           <w:iCs/>
         </w:rPr>
-        <w:lastRenderedPageBreak/>
         <w:t xml:space="preserve">Note: when </w:t>
       </w:r>
       <w:proofErr w:type="spellStart"/>
@@ -50534,6 +51714,7 @@
         <w:t xml:space="preserve">Issue: </w:t>
       </w:r>
       <w:proofErr w:type="spellStart"/>
+      <w:proofErr w:type="gramStart"/>
       <w:r>
         <w:rPr>
           <w:lang w:val="en-US"/>
@@ -50545,7 +51726,14 @@
         <w:rPr>
           <w:lang w:val="en-US"/>
         </w:rPr>
-        <w:t xml:space="preserve">() is called only after the second </w:t>
+        <w:t>(</w:t>
+      </w:r>
+      <w:proofErr w:type="gramEnd"/>
+      <w:r>
+        <w:rPr>
+          <w:lang w:val="en-US"/>
+        </w:rPr>
+        <w:t xml:space="preserve">) is called only after the second </w:t>
       </w:r>
       <w:proofErr w:type="spellStart"/>
       <w:r>
@@ -51216,6 +52404,14 @@
           <w:color w:val="A9B7C6"/>
         </w:rPr>
         <w:br/>
+      </w:r>
+      <w:r>
+        <w:rPr>
+          <w:b/>
+          <w:bCs/>
+          <w:color w:val="A9B7C6"/>
+        </w:rPr>
+        <w:lastRenderedPageBreak/>
         <w:t xml:space="preserve">        </w:t>
       </w:r>
       <w:r>
@@ -51321,7 +52517,7 @@
           <w:lang w:val="en-US"/>
         </w:rPr>
       </w:pPr>
-      <w:hyperlink r:id="rId47" w:history="1">
+      <w:hyperlink r:id="rId48" w:history="1">
         <w:proofErr w:type="spellStart"/>
         <w:r>
           <w:rPr>
@@ -51346,7 +52542,7 @@
           <w:lang w:val="en-US"/>
         </w:rPr>
       </w:pPr>
-      <w:hyperlink r:id="rId48" w:history="1">
+      <w:hyperlink r:id="rId49" w:history="1">
         <w:r>
           <w:rPr>
             <w:rStyle w:val="Hyperlink"/>
@@ -51424,7 +52620,7 @@
                           </pic:cNvPicPr>
                         </pic:nvPicPr>
                         <pic:blipFill rotWithShape="1">
-                          <a:blip r:embed="rId49" cstate="print">
+                          <a:blip r:embed="rId50" cstate="print">
                             <a:extLst>
                               <a:ext uri="{28A0092B-C50C-407E-A947-70E740481C1C}">
                                 <a14:useLocalDpi xmlns:a14="http://schemas.microsoft.com/office/drawing/2010/main" val="0"/>
@@ -51479,7 +52675,7 @@
                           <pic:cNvPicPr/>
                         </pic:nvPicPr>
                         <pic:blipFill>
-                          <a:blip r:embed="rId50"/>
+                          <a:blip r:embed="rId51"/>
                           <a:stretch>
                             <a:fillRect/>
                           </a:stretch>
@@ -51730,7 +52926,6 @@
         <w:rPr>
           <w:color w:val="CC7832"/>
         </w:rPr>
-        <w:lastRenderedPageBreak/>
         <w:t xml:space="preserve">import </w:t>
       </w:r>
       <w:proofErr w:type="spellStart"/>
@@ -52682,6 +53877,12 @@
           <w:color w:val="A9B7C6"/>
         </w:rPr>
         <w:br/>
+      </w:r>
+      <w:r>
+        <w:rPr>
+          <w:color w:val="A9B7C6"/>
+        </w:rPr>
+        <w:lastRenderedPageBreak/>
         <w:t xml:space="preserve">    alertDialog.getButton(AlertDialog.</w:t>
       </w:r>
       <w:r>
@@ -53026,7 +54227,21 @@
         <w:rPr>
           <w:lang w:val="en-US"/>
         </w:rPr>
-        <w:t>Referencing R.attr.(color)</w:t>
+        <w:t xml:space="preserve">Referencing </w:t>
+      </w:r>
+      <w:proofErr w:type="gramStart"/>
+      <w:r>
+        <w:rPr>
+          <w:lang w:val="en-US"/>
+        </w:rPr>
+        <w:t>R.attr</w:t>
+      </w:r>
+      <w:proofErr w:type="gramEnd"/>
+      <w:r>
+        <w:rPr>
+          <w:lang w:val="en-US"/>
+        </w:rPr>
+        <w:t>.(color)</w:t>
       </w:r>
       <w:bookmarkEnd w:id="93"/>
       <w:r>
@@ -53455,7 +54670,6 @@
           <w:b/>
           <w:bCs/>
         </w:rPr>
-        <w:lastRenderedPageBreak/>
         <w:t xml:space="preserve">Implementation </w:t>
       </w:r>
     </w:p>
@@ -54302,6 +55516,7 @@
         <w:rPr>
           <w:color w:val="A9B7C6"/>
         </w:rPr>
+        <w:lastRenderedPageBreak/>
         <w:t>JsonReader</w:t>
       </w:r>
       <w:proofErr w:type="spellEnd"/>
@@ -54725,7 +55940,7 @@
       </w:r>
     </w:p>
     <w:p>
-      <w:hyperlink r:id="rId51" w:history="1">
+      <w:hyperlink r:id="rId52" w:history="1">
         <w:r>
           <w:rPr>
             <w:rStyle w:val="Hyperlink"/>
@@ -54740,7 +55955,7 @@
           <w:lang w:val="en-US"/>
         </w:rPr>
       </w:pPr>
-      <w:hyperlink r:id="rId52" w:history="1">
+      <w:hyperlink r:id="rId53" w:history="1">
         <w:r>
           <w:rPr>
             <w:rStyle w:val="Hyperlink"/>

</xml_diff>